<commit_message>
basic1: download python :snake:
</commit_message>
<xml_diff>
--- a/Basic/2. הורדה והתקנה של פייתון.docx
+++ b/Basic/2. הורדה והתקנה של פייתון.docx
@@ -33,7 +33,6 @@
       <w:pPr>
         <w:pStyle w:val="af1"/>
         <w:rPr>
-          <w:rFonts w:hint="cs"/>
           <w:rtl/>
         </w:rPr>
       </w:pPr>
@@ -48,17 +47,15 @@
           <w:rFonts w:hint="cs"/>
           <w:rtl/>
         </w:rPr>
-        <w:t xml:space="preserve">הורדה והתקנה של פייתון </w:t>
-      </w:r>
-      <w:proofErr w:type="spellStart"/>
-      <w:r>
-        <w:rPr>
-          <w:rFonts w:hint="cs"/>
-          <w:rtl/>
-        </w:rPr>
-        <w:t>לוונידוס</w:t>
-      </w:r>
-      <w:proofErr w:type="spellEnd"/>
+        <w:t>הורדה והתקנה של פייתון ל</w:t>
+      </w:r>
+      <w:r>
+        <w:rPr>
+          <w:rFonts w:hint="cs"/>
+          <w:rtl/>
+        </w:rPr>
+        <w:t>מערכות ווינדוס</w:t>
+      </w:r>
       <w:r>
         <w:rPr>
           <w:rFonts w:hint="cs"/>
@@ -79,14 +76,1483 @@
           <w:rFonts w:hint="cs"/>
           <w:rtl/>
         </w:rPr>
-        <w:t>כאן יכנס הטקסט.</w:t>
-      </w:r>
+        <w:t>אם אתם מעדיפים לראות סרטון הדרכה פשוט ניתן לראות בקישור הבא:</w:t>
+      </w:r>
+    </w:p>
+    <w:p>
+      <w:pPr>
+        <w:rPr>
+          <w:rFonts w:hint="cs"/>
+          <w:rtl/>
+        </w:rPr>
+      </w:pPr>
+      <w:r>
+        <w:rPr>
+          <w:noProof/>
+        </w:rPr>
+        <w:drawing>
+          <wp:inline distT="0" distB="0" distL="0" distR="0" wp14:anchorId="557462CC" wp14:editId="022C06BD">
+            <wp:extent cx="2618105" cy="1082675"/>
+            <wp:effectExtent l="0" t="0" r="0" b="3175"/>
+            <wp:docPr id="1" name="תמונה 1">
+              <a:hlinkClick xmlns:a="http://schemas.openxmlformats.org/drawingml/2006/main" r:id="rId9"/>
+            </wp:docPr>
+            <wp:cNvGraphicFramePr>
+              <a:graphicFrameLocks xmlns:a="http://schemas.openxmlformats.org/drawingml/2006/main" noChangeAspect="1"/>
+            </wp:cNvGraphicFramePr>
+            <a:graphic xmlns:a="http://schemas.openxmlformats.org/drawingml/2006/main">
+              <a:graphicData uri="http://schemas.openxmlformats.org/drawingml/2006/picture">
+                <pic:pic xmlns:pic="http://schemas.openxmlformats.org/drawingml/2006/picture">
+                  <pic:nvPicPr>
+                    <pic:cNvPr id="0" name="Picture 1"/>
+                    <pic:cNvPicPr>
+                      <a:picLocks noChangeAspect="1" noChangeArrowheads="1"/>
+                    </pic:cNvPicPr>
+                  </pic:nvPicPr>
+                  <pic:blipFill>
+                    <a:blip r:embed="rId10" cstate="print">
+                      <a:extLst>
+                        <a:ext uri="{28A0092B-C50C-407E-A947-70E740481C1C}">
+                          <a14:useLocalDpi xmlns:a14="http://schemas.microsoft.com/office/drawing/2010/main" val="0"/>
+                        </a:ext>
+                      </a:extLst>
+                    </a:blip>
+                    <a:srcRect/>
+                    <a:stretch>
+                      <a:fillRect/>
+                    </a:stretch>
+                  </pic:blipFill>
+                  <pic:spPr bwMode="auto">
+                    <a:xfrm>
+                      <a:off x="0" y="0"/>
+                      <a:ext cx="2618105" cy="1082675"/>
+                    </a:xfrm>
+                    <a:prstGeom prst="rect">
+                      <a:avLst/>
+                    </a:prstGeom>
+                    <a:noFill/>
+                    <a:ln>
+                      <a:noFill/>
+                    </a:ln>
+                  </pic:spPr>
+                </pic:pic>
+              </a:graphicData>
+            </a:graphic>
+          </wp:inline>
+        </w:drawing>
+      </w:r>
+    </w:p>
+    <w:p>
+      <w:pPr>
+        <w:rPr>
+          <w:rFonts w:hint="cs"/>
+          <w:sz w:val="18"/>
+          <w:szCs w:val="18"/>
+          <w:rtl/>
+        </w:rPr>
+      </w:pPr>
+      <w:hyperlink r:id="rId11" w:history="1">
+        <w:r>
+          <w:rPr>
+            <w:rStyle w:val="Hyperlink"/>
+            <w:sz w:val="18"/>
+            <w:szCs w:val="18"/>
+          </w:rPr>
+          <w:t>How to install python 3.9.0 on windows 10 | 64 bit</w:t>
+        </w:r>
+      </w:hyperlink>
+    </w:p>
+    <w:p>
+      <w:pPr>
+        <w:rPr>
+          <w:rFonts w:hint="cs"/>
+          <w:sz w:val="18"/>
+          <w:szCs w:val="18"/>
+          <w:rtl/>
+        </w:rPr>
+      </w:pPr>
+    </w:p>
+    <w:p>
+      <w:pPr>
+        <w:rPr>
+          <w:rFonts w:hint="cs"/>
+          <w:rtl/>
+        </w:rPr>
+      </w:pPr>
+      <w:r>
+        <w:rPr>
+          <w:rFonts w:hint="cs"/>
+          <w:rtl/>
+        </w:rPr>
+        <w:t>תחילה נבדוק שאין לנו פייתון מותקן על המחשב. כנסו לשורת הפקודה של ווינדוס (</w:t>
+      </w:r>
+      <w:proofErr w:type="spellStart"/>
+      <w:r>
+        <w:t>cmd</w:t>
+      </w:r>
+      <w:proofErr w:type="spellEnd"/>
+      <w:r>
+        <w:rPr>
+          <w:rFonts w:hint="cs"/>
+          <w:rtl/>
+        </w:rPr>
+        <w:t>), ניתן להיכנס אליו יש</w:t>
+      </w:r>
+      <w:r>
+        <w:rPr>
+          <w:rFonts w:hint="cs"/>
+          <w:rtl/>
+        </w:rPr>
+        <w:t>י</w:t>
+      </w:r>
+      <w:r>
+        <w:rPr>
+          <w:rFonts w:hint="cs"/>
+          <w:rtl/>
+        </w:rPr>
+        <w:t xml:space="preserve">רות ע"י הקלדה </w:t>
+      </w:r>
+      <w:r>
+        <w:t>'</w:t>
+      </w:r>
+      <w:proofErr w:type="spellStart"/>
+      <w:r>
+        <w:t>cmd</w:t>
+      </w:r>
+      <w:proofErr w:type="spellEnd"/>
+      <w:r>
+        <w:t>'</w:t>
+      </w:r>
+      <w:r>
+        <w:rPr>
+          <w:rFonts w:hint="cs"/>
+          <w:rtl/>
+        </w:rPr>
+        <w:t xml:space="preserve"> בשורת החיפוש </w:t>
+      </w:r>
+      <w:r>
+        <w:rPr>
+          <w:rFonts w:hint="cs"/>
+          <w:rtl/>
+        </w:rPr>
+        <w:t>שמ</w:t>
+      </w:r>
+      <w:r>
+        <w:rPr>
+          <w:rFonts w:hint="cs"/>
+          <w:rtl/>
+        </w:rPr>
+        <w:t>ופיע בד"כ ב</w:t>
+      </w:r>
+      <w:r>
+        <w:rPr>
+          <w:rFonts w:hint="cs"/>
+          <w:rtl/>
+        </w:rPr>
+        <w:t>סרגל הכלים (ה</w:t>
+      </w:r>
+      <w:r>
+        <w:t>bar</w:t>
+      </w:r>
+      <w:r>
+        <w:rPr>
+          <w:rFonts w:hint="cs"/>
+          <w:rtl/>
+        </w:rPr>
+        <w:t xml:space="preserve"> התחתון) או בחלון "התחל". </w:t>
+      </w:r>
+      <w:r>
+        <w:rPr>
+          <w:rtl/>
+        </w:rPr>
+        <w:br/>
+      </w:r>
+      <w:r>
+        <w:rPr>
+          <w:rFonts w:hint="cs"/>
+          <w:noProof/>
+        </w:rPr>
+        <w:drawing>
+          <wp:inline distT="0" distB="0" distL="0" distR="0" wp14:anchorId="4714BF47" wp14:editId="01FADD44">
+            <wp:extent cx="1166495" cy="1448435"/>
+            <wp:effectExtent l="0" t="0" r="0" b="0"/>
+            <wp:docPr id="2" name="תמונה 2"/>
+            <wp:cNvGraphicFramePr>
+              <a:graphicFrameLocks xmlns:a="http://schemas.openxmlformats.org/drawingml/2006/main" noChangeAspect="1"/>
+            </wp:cNvGraphicFramePr>
+            <a:graphic xmlns:a="http://schemas.openxmlformats.org/drawingml/2006/main">
+              <a:graphicData uri="http://schemas.openxmlformats.org/drawingml/2006/picture">
+                <pic:pic xmlns:pic="http://schemas.openxmlformats.org/drawingml/2006/picture">
+                  <pic:nvPicPr>
+                    <pic:cNvPr id="0" name="Picture 2"/>
+                    <pic:cNvPicPr>
+                      <a:picLocks noChangeAspect="1" noChangeArrowheads="1"/>
+                    </pic:cNvPicPr>
+                  </pic:nvPicPr>
+                  <pic:blipFill>
+                    <a:blip r:embed="rId12" cstate="print">
+                      <a:extLst>
+                        <a:ext uri="{28A0092B-C50C-407E-A947-70E740481C1C}">
+                          <a14:useLocalDpi xmlns:a14="http://schemas.microsoft.com/office/drawing/2010/main" val="0"/>
+                        </a:ext>
+                      </a:extLst>
+                    </a:blip>
+                    <a:srcRect/>
+                    <a:stretch>
+                      <a:fillRect/>
+                    </a:stretch>
+                  </pic:blipFill>
+                  <pic:spPr bwMode="auto">
+                    <a:xfrm>
+                      <a:off x="0" y="0"/>
+                      <a:ext cx="1166495" cy="1448435"/>
+                    </a:xfrm>
+                    <a:prstGeom prst="rect">
+                      <a:avLst/>
+                    </a:prstGeom>
+                    <a:noFill/>
+                    <a:ln>
+                      <a:noFill/>
+                    </a:ln>
+                  </pic:spPr>
+                </pic:pic>
+              </a:graphicData>
+            </a:graphic>
+          </wp:inline>
+        </w:drawing>
+      </w:r>
+    </w:p>
+    <w:p>
+      <w:pPr>
+        <w:rPr>
+          <w:rFonts w:hint="cs"/>
+          <w:rtl/>
+        </w:rPr>
+      </w:pPr>
+      <w:r>
+        <w:rPr>
+          <w:rFonts w:hint="cs"/>
+          <w:rtl/>
+        </w:rPr>
+        <w:t>נקליד '</w:t>
+      </w:r>
+      <w:r>
+        <w:t xml:space="preserve">python - -version </w:t>
+      </w:r>
+      <w:r>
+        <w:rPr>
+          <w:rFonts w:hint="cs"/>
+          <w:rtl/>
+        </w:rPr>
+        <w:t>' ,ואם לא התקנו פייתון על המחשב אנחנו אמורים לראות משהו כזה:</w:t>
+      </w:r>
+      <w:r>
+        <w:rPr>
+          <w:rFonts w:hint="cs"/>
+          <w:rtl/>
+        </w:rPr>
+        <w:br/>
+      </w:r>
+      <w:r>
+        <w:rPr>
+          <w:rtl/>
+        </w:rPr>
+        <w:br/>
+      </w:r>
+      <w:r>
+        <w:rPr>
+          <w:rFonts w:hint="cs"/>
+          <w:noProof/>
+        </w:rPr>
+        <w:drawing>
+          <wp:inline distT="0" distB="0" distL="0" distR="0" wp14:anchorId="35E7D4D5" wp14:editId="4C405847">
+            <wp:extent cx="4699117" cy="1156007"/>
+            <wp:effectExtent l="0" t="0" r="6350" b="6350"/>
+            <wp:docPr id="4" name="תמונה 4"/>
+            <wp:cNvGraphicFramePr>
+              <a:graphicFrameLocks xmlns:a="http://schemas.openxmlformats.org/drawingml/2006/main" noChangeAspect="1"/>
+            </wp:cNvGraphicFramePr>
+            <a:graphic xmlns:a="http://schemas.openxmlformats.org/drawingml/2006/main">
+              <a:graphicData uri="http://schemas.openxmlformats.org/drawingml/2006/picture">
+                <pic:pic xmlns:pic="http://schemas.openxmlformats.org/drawingml/2006/picture">
+                  <pic:nvPicPr>
+                    <pic:cNvPr id="0" name="Picture 3"/>
+                    <pic:cNvPicPr>
+                      <a:picLocks noChangeAspect="1" noChangeArrowheads="1"/>
+                    </pic:cNvPicPr>
+                  </pic:nvPicPr>
+                  <pic:blipFill>
+                    <a:blip r:embed="rId13" cstate="print">
+                      <a:extLst>
+                        <a:ext uri="{28A0092B-C50C-407E-A947-70E740481C1C}">
+                          <a14:useLocalDpi xmlns:a14="http://schemas.microsoft.com/office/drawing/2010/main" val="0"/>
+                        </a:ext>
+                      </a:extLst>
+                    </a:blip>
+                    <a:srcRect/>
+                    <a:stretch>
+                      <a:fillRect/>
+                    </a:stretch>
+                  </pic:blipFill>
+                  <pic:spPr bwMode="auto">
+                    <a:xfrm>
+                      <a:off x="0" y="0"/>
+                      <a:ext cx="4704466" cy="1157323"/>
+                    </a:xfrm>
+                    <a:prstGeom prst="rect">
+                      <a:avLst/>
+                    </a:prstGeom>
+                    <a:noFill/>
+                    <a:ln>
+                      <a:noFill/>
+                    </a:ln>
+                  </pic:spPr>
+                </pic:pic>
+              </a:graphicData>
+            </a:graphic>
+          </wp:inline>
+        </w:drawing>
+      </w:r>
+    </w:p>
+    <w:p>
+      <w:pPr>
+        <w:rPr>
+          <w:rFonts w:hint="cs"/>
+          <w:rtl/>
+        </w:rPr>
+      </w:pPr>
+      <w:r>
+        <w:rPr>
+          <w:rtl/>
+        </w:rPr>
+        <w:br/>
+      </w:r>
+      <w:r>
+        <w:rPr>
+          <w:rFonts w:hint="cs"/>
+          <w:rtl/>
+        </w:rPr>
+        <w:t xml:space="preserve">נלך לאתר הרשמי של פייתון : </w:t>
+      </w:r>
+      <w:hyperlink r:id="rId14" w:history="1">
+        <w:r>
+          <w:rPr>
+            <w:rStyle w:val="Hyperlink"/>
+          </w:rPr>
+          <w:t>https://www.python.org</w:t>
+        </w:r>
+        <w:r>
+          <w:rPr>
+            <w:rStyle w:val="Hyperlink"/>
+            <w:rFonts w:cs="Gisha"/>
+            <w:rtl/>
+          </w:rPr>
+          <w:t>/</w:t>
+        </w:r>
+      </w:hyperlink>
+      <w:r>
+        <w:rPr>
+          <w:rtl/>
+        </w:rPr>
+        <w:br/>
+      </w:r>
+      <w:r>
+        <w:rPr>
+          <w:rFonts w:hint="cs"/>
+          <w:rtl/>
+        </w:rPr>
+        <w:t xml:space="preserve">ונחפש בתפריט </w:t>
+      </w:r>
+      <w:r>
+        <w:t>Downloads</w:t>
+      </w:r>
+      <w:r>
+        <w:rPr>
+          <w:rFonts w:hint="cs"/>
+          <w:rtl/>
+        </w:rPr>
+        <w:t xml:space="preserve">  משם אמורה להיות לנו האופציה להוריד ישירות את הגירסה החדשה ביותר למחשב, </w:t>
+      </w:r>
+      <w:r>
+        <w:rPr>
+          <w:rtl/>
+        </w:rPr>
+        <w:br/>
+      </w:r>
+      <w:r>
+        <w:rPr>
+          <w:rFonts w:hint="cs"/>
+          <w:rtl/>
+        </w:rPr>
+        <w:t>אם זה לא עובד, או שנרצה</w:t>
+      </w:r>
+      <w:r>
+        <w:rPr>
+          <w:rFonts w:hint="cs"/>
+          <w:rtl/>
+        </w:rPr>
+        <w:t xml:space="preserve"> גירסה ספציפית אחרת נוכל לבחור גירסה בלשונית </w:t>
+      </w:r>
+      <w:r>
+        <w:t>'All releases'</w:t>
+      </w:r>
+      <w:r>
+        <w:rPr>
+          <w:rFonts w:hint="cs"/>
+          <w:rtl/>
+        </w:rPr>
+        <w:t xml:space="preserve"> :</w:t>
+      </w:r>
+      <w:r>
+        <w:rPr>
+          <w:rFonts w:hint="cs"/>
+          <w:rtl/>
+        </w:rPr>
+        <w:br/>
+      </w:r>
+      <w:r>
+        <w:rPr>
+          <w:rFonts w:hint="cs"/>
+          <w:noProof/>
+        </w:rPr>
+        <w:drawing>
+          <wp:inline distT="0" distB="0" distL="0" distR="0" wp14:anchorId="415F9F99" wp14:editId="46CD45FF">
+            <wp:extent cx="2887833" cy="1113022"/>
+            <wp:effectExtent l="0" t="0" r="8255" b="0"/>
+            <wp:docPr id="5" name="תמונה 5"/>
+            <wp:cNvGraphicFramePr>
+              <a:graphicFrameLocks xmlns:a="http://schemas.openxmlformats.org/drawingml/2006/main" noChangeAspect="1"/>
+            </wp:cNvGraphicFramePr>
+            <a:graphic xmlns:a="http://schemas.openxmlformats.org/drawingml/2006/main">
+              <a:graphicData uri="http://schemas.openxmlformats.org/drawingml/2006/picture">
+                <pic:pic xmlns:pic="http://schemas.openxmlformats.org/drawingml/2006/picture">
+                  <pic:nvPicPr>
+                    <pic:cNvPr id="0" name="Picture 4"/>
+                    <pic:cNvPicPr>
+                      <a:picLocks noChangeAspect="1" noChangeArrowheads="1"/>
+                    </pic:cNvPicPr>
+                  </pic:nvPicPr>
+                  <pic:blipFill>
+                    <a:blip r:embed="rId15" cstate="print">
+                      <a:extLst>
+                        <a:ext uri="{28A0092B-C50C-407E-A947-70E740481C1C}">
+                          <a14:useLocalDpi xmlns:a14="http://schemas.microsoft.com/office/drawing/2010/main" val="0"/>
+                        </a:ext>
+                      </a:extLst>
+                    </a:blip>
+                    <a:srcRect/>
+                    <a:stretch>
+                      <a:fillRect/>
+                    </a:stretch>
+                  </pic:blipFill>
+                  <pic:spPr bwMode="auto">
+                    <a:xfrm>
+                      <a:off x="0" y="0"/>
+                      <a:ext cx="2893016" cy="1115020"/>
+                    </a:xfrm>
+                    <a:prstGeom prst="rect">
+                      <a:avLst/>
+                    </a:prstGeom>
+                    <a:noFill/>
+                    <a:ln>
+                      <a:noFill/>
+                    </a:ln>
+                  </pic:spPr>
+                </pic:pic>
+              </a:graphicData>
+            </a:graphic>
+          </wp:inline>
+        </w:drawing>
+      </w:r>
+    </w:p>
+    <w:p>
+      <w:pPr>
+        <w:rPr>
+          <w:rFonts w:hint="cs"/>
+          <w:rtl/>
+        </w:rPr>
+      </w:pPr>
+      <w:r>
+        <w:rPr>
+          <w:rFonts w:hint="cs"/>
+          <w:rtl/>
+        </w:rPr>
+        <w:lastRenderedPageBreak/>
+        <w:t xml:space="preserve">נבחר גירסה מתאימה ונתחיל בהורדה ע"י לחיצה על הגירסה או </w:t>
+      </w:r>
+      <w:r>
+        <w:t>.</w:t>
+      </w:r>
+      <w:r>
+        <w:t>downloads</w:t>
+      </w:r>
+      <w:r>
+        <w:rPr>
+          <w:rtl/>
+        </w:rPr>
+        <w:br/>
+      </w:r>
+      <w:r>
+        <w:rPr>
+          <w:rtl/>
+        </w:rPr>
+        <w:br/>
+      </w:r>
+      <w:r>
+        <w:rPr>
+          <w:rFonts w:hint="cs"/>
+          <w:rtl/>
+        </w:rPr>
+        <w:t>ברגע שיפתח חלון ההורדה אנחנו נראה כמה אופציות:</w:t>
+      </w:r>
+      <w:r>
+        <w:rPr>
+          <w:rFonts w:hint="cs"/>
+          <w:rtl/>
+        </w:rPr>
+        <w:br/>
+      </w:r>
+      <w:r>
+        <w:rPr>
+          <w:rFonts w:hint="cs"/>
+          <w:noProof/>
+        </w:rPr>
+        <w:drawing>
+          <wp:inline distT="0" distB="0" distL="0" distR="0" wp14:anchorId="4651E66D" wp14:editId="76D08983">
+            <wp:extent cx="2954369" cy="1834410"/>
+            <wp:effectExtent l="0" t="0" r="0" b="0"/>
+            <wp:docPr id="6" name="תמונה 6"/>
+            <wp:cNvGraphicFramePr>
+              <a:graphicFrameLocks xmlns:a="http://schemas.openxmlformats.org/drawingml/2006/main" noChangeAspect="1"/>
+            </wp:cNvGraphicFramePr>
+            <a:graphic xmlns:a="http://schemas.openxmlformats.org/drawingml/2006/main">
+              <a:graphicData uri="http://schemas.openxmlformats.org/drawingml/2006/picture">
+                <pic:pic xmlns:pic="http://schemas.openxmlformats.org/drawingml/2006/picture">
+                  <pic:nvPicPr>
+                    <pic:cNvPr id="0" name="Picture 5"/>
+                    <pic:cNvPicPr>
+                      <a:picLocks noChangeAspect="1" noChangeArrowheads="1"/>
+                    </pic:cNvPicPr>
+                  </pic:nvPicPr>
+                  <pic:blipFill>
+                    <a:blip r:embed="rId16">
+                      <a:extLst>
+                        <a:ext uri="{28A0092B-C50C-407E-A947-70E740481C1C}">
+                          <a14:useLocalDpi xmlns:a14="http://schemas.microsoft.com/office/drawing/2010/main" val="0"/>
+                        </a:ext>
+                      </a:extLst>
+                    </a:blip>
+                    <a:srcRect/>
+                    <a:stretch>
+                      <a:fillRect/>
+                    </a:stretch>
+                  </pic:blipFill>
+                  <pic:spPr bwMode="auto">
+                    <a:xfrm>
+                      <a:off x="0" y="0"/>
+                      <a:ext cx="2955842" cy="1835324"/>
+                    </a:xfrm>
+                    <a:prstGeom prst="rect">
+                      <a:avLst/>
+                    </a:prstGeom>
+                    <a:noFill/>
+                    <a:ln>
+                      <a:noFill/>
+                    </a:ln>
+                  </pic:spPr>
+                </pic:pic>
+              </a:graphicData>
+            </a:graphic>
+          </wp:inline>
+        </w:drawing>
+      </w:r>
+      <w:r>
+        <w:rPr>
+          <w:rFonts w:hint="cs"/>
+          <w:rtl/>
+        </w:rPr>
+        <w:t xml:space="preserve"> </w:t>
+      </w:r>
+      <w:r>
+        <w:rPr>
+          <w:rFonts w:hint="cs"/>
+          <w:rtl/>
+        </w:rPr>
+        <w:br/>
+      </w:r>
+      <w:r>
+        <w:rPr>
+          <w:rtl/>
+        </w:rPr>
+        <w:br/>
+      </w:r>
+      <w:r>
+        <w:rPr>
+          <w:rFonts w:hint="cs"/>
+          <w:rtl/>
+        </w:rPr>
+        <w:t xml:space="preserve"> </w:t>
+      </w:r>
+      <w:r>
+        <w:rPr>
+          <w:rFonts w:hint="cs"/>
+          <w:rtl/>
+        </w:rPr>
+        <w:t xml:space="preserve">האופציה הראשונה, מה שמצבע עם החץ הירוק, מאפשר לנו להתקין מידית את התוכנה בתיקייה ברירת מחדל שנקבעה ע"י יוצרי </w:t>
+      </w:r>
+      <w:r>
+        <w:rPr>
+          <w:rFonts w:hint="cs"/>
+          <w:rtl/>
+        </w:rPr>
+        <w:t>ה</w:t>
+      </w:r>
+      <w:r>
+        <w:rPr>
+          <w:rFonts w:hint="cs"/>
+          <w:rtl/>
+        </w:rPr>
+        <w:t xml:space="preserve">מוצר. </w:t>
+      </w:r>
+      <w:r>
+        <w:rPr>
+          <w:rtl/>
+        </w:rPr>
+        <w:br/>
+      </w:r>
+      <w:r>
+        <w:rPr>
+          <w:rFonts w:hint="cs"/>
+          <w:rtl/>
+        </w:rPr>
+        <w:t xml:space="preserve">האופציה השנייה </w:t>
+      </w:r>
+      <w:r>
+        <w:rPr>
+          <w:rFonts w:hint="cs"/>
+          <w:rtl/>
+        </w:rPr>
+        <w:t>(החץ הכתום)</w:t>
+      </w:r>
+      <w:r>
+        <w:rPr>
+          <w:rFonts w:hint="cs"/>
+          <w:rtl/>
+        </w:rPr>
+        <w:t>היא לבחור או ליצור תיקייה בעצמנו ולהתקין בה את התוכנה.</w:t>
+      </w:r>
+      <w:r>
+        <w:rPr>
+          <w:rtl/>
+        </w:rPr>
+        <w:br/>
+      </w:r>
+      <w:r>
+        <w:rPr>
+          <w:rFonts w:hint="cs"/>
+          <w:rtl/>
+        </w:rPr>
+        <w:t xml:space="preserve">מתחת יש לנו שני </w:t>
+      </w:r>
+      <w:r>
+        <w:t>checkbox</w:t>
+      </w:r>
+      <w:r>
+        <w:rPr>
+          <w:rFonts w:hint="cs"/>
+          <w:rtl/>
+        </w:rPr>
+        <w:t>-ים הראשון מתקין את התוכנה לכל המשתמשים במחשב</w:t>
+      </w:r>
+      <w:r>
+        <w:rPr>
+          <w:rtl/>
+        </w:rPr>
+        <w:br/>
+      </w:r>
+      <w:r>
+        <w:rPr>
+          <w:rFonts w:hint="cs"/>
+          <w:rtl/>
+        </w:rPr>
+        <w:t>והשני</w:t>
+      </w:r>
+      <w:r>
+        <w:rPr>
+          <w:rFonts w:hint="cs"/>
+          <w:rtl/>
+        </w:rPr>
+        <w:t xml:space="preserve"> (מסומן באדום) ,מה ש</w:t>
+      </w:r>
+      <w:r>
+        <w:rPr>
+          <w:rFonts w:hint="cs"/>
+          <w:rtl/>
+        </w:rPr>
+        <w:t xml:space="preserve">יותר קריטי לנו, הוא להוסיף אוטומטית את הגירסה למשתנה </w:t>
+      </w:r>
+      <w:r>
+        <w:t>PATH</w:t>
+      </w:r>
+      <w:r>
+        <w:rPr>
+          <w:rFonts w:hint="cs"/>
+          <w:rtl/>
+        </w:rPr>
+        <w:t xml:space="preserve"> של מערכת ההפעלה.</w:t>
+      </w:r>
+      <w:r>
+        <w:rPr>
+          <w:rtl/>
+        </w:rPr>
+        <w:br/>
+      </w:r>
+      <w:r>
+        <w:rPr>
+          <w:rFonts w:hint="cs"/>
+          <w:rtl/>
+        </w:rPr>
+        <w:t xml:space="preserve">אז מה זה המשתנה </w:t>
+      </w:r>
+      <w:r>
+        <w:t>PATH</w:t>
+      </w:r>
+      <w:r>
+        <w:rPr>
+          <w:rFonts w:hint="cs"/>
+          <w:rtl/>
+        </w:rPr>
+        <w:t>?</w:t>
+      </w:r>
+      <w:r>
+        <w:rPr>
+          <w:rtl/>
+        </w:rPr>
+        <w:br/>
+      </w:r>
+      <w:r>
+        <w:rPr>
+          <w:rFonts w:hint="cs"/>
+          <w:rtl/>
+        </w:rPr>
+        <w:t xml:space="preserve">זהו </w:t>
+      </w:r>
+      <w:hyperlink r:id="rId17" w:history="1">
+        <w:r>
+          <w:rPr>
+            <w:rStyle w:val="Hyperlink"/>
+            <w:rFonts w:hint="cs"/>
+            <w:rtl/>
+          </w:rPr>
+          <w:t>משתנה סביבה</w:t>
+        </w:r>
+      </w:hyperlink>
+      <w:r>
+        <w:rPr>
+          <w:rFonts w:hint="cs"/>
+          <w:rtl/>
+        </w:rPr>
+        <w:t xml:space="preserve"> של ווינדוס</w:t>
+      </w:r>
+      <w:r>
+        <w:rPr>
+          <w:rFonts w:hint="cs"/>
+          <w:rtl/>
+        </w:rPr>
+        <w:t xml:space="preserve"> </w:t>
+      </w:r>
+      <w:r>
+        <w:rPr>
+          <w:rFonts w:hint="cs"/>
+          <w:rtl/>
+        </w:rPr>
+        <w:t>המגדיר קבוצה של תיקיות שבהם תוכנות ההפעלה (</w:t>
+      </w:r>
+      <w:r>
+        <w:t>executable programs</w:t>
+      </w:r>
+      <w:r>
+        <w:rPr>
+          <w:rFonts w:hint="cs"/>
+          <w:rtl/>
+        </w:rPr>
+        <w:t>) ממוקמות.</w:t>
+      </w:r>
+      <w:r>
+        <w:rPr>
+          <w:rtl/>
+        </w:rPr>
+        <w:br/>
+      </w:r>
+      <w:r>
+        <w:rPr>
+          <w:rFonts w:hint="cs"/>
+          <w:rtl/>
+        </w:rPr>
+        <w:t>כאשר פקודה נכנסת ב-</w:t>
+      </w:r>
+      <w:r>
+        <w:t>CMD</w:t>
+      </w:r>
+      <w:r>
+        <w:rPr>
+          <w:rFonts w:hint="cs"/>
+          <w:rtl/>
+        </w:rPr>
+        <w:t xml:space="preserve"> או שקריאת מערכת </w:t>
+      </w:r>
+      <w:proofErr w:type="spellStart"/>
+      <w:r>
+        <w:rPr>
+          <w:rFonts w:hint="cs"/>
+          <w:rtl/>
+        </w:rPr>
+        <w:t>נעשת</w:t>
+      </w:r>
+      <w:proofErr w:type="spellEnd"/>
+      <w:r>
+        <w:rPr>
+          <w:rFonts w:hint="cs"/>
+          <w:rtl/>
+        </w:rPr>
+        <w:t xml:space="preserve"> ע"י תוכנה בשביל לבצוע תוכנית מסוימת, המערכת קודם כל בודקת בתיקיות הפעילות כרגע ואח"כ מבצעת חיפוש על ה-</w:t>
+      </w:r>
+      <w:r>
+        <w:t>path</w:t>
+      </w:r>
+      <w:r>
+        <w:rPr>
+          <w:rFonts w:hint="cs"/>
+          <w:rtl/>
+        </w:rPr>
+        <w:t xml:space="preserve">. </w:t>
+      </w:r>
+      <w:r>
+        <w:rPr>
+          <w:rtl/>
+        </w:rPr>
+        <w:br/>
+      </w:r>
+      <w:r>
+        <w:rPr>
+          <w:rFonts w:hint="cs"/>
+          <w:rtl/>
+        </w:rPr>
+        <w:t>היא בודקת כל תיקייה משמאל לימין ומחפשת אחר שם של קובץ הפעלה (</w:t>
+      </w:r>
+      <w:r>
+        <w:t>executable filename</w:t>
+      </w:r>
+      <w:r>
+        <w:rPr>
+          <w:rFonts w:hint="cs"/>
+          <w:rtl/>
+        </w:rPr>
+        <w:t>) שתואם לשם הפקודה שהוכנסה ב-</w:t>
+      </w:r>
+      <w:proofErr w:type="spellStart"/>
+      <w:r>
+        <w:t>cmd</w:t>
+      </w:r>
+      <w:proofErr w:type="spellEnd"/>
+      <w:r>
+        <w:rPr>
+          <w:rFonts w:hint="cs"/>
+          <w:rtl/>
+        </w:rPr>
+        <w:t xml:space="preserve"> .</w:t>
+      </w:r>
+      <w:r>
+        <w:rPr>
+          <w:rtl/>
+        </w:rPr>
+        <w:br/>
+      </w:r>
+      <w:r>
+        <w:rPr>
+          <w:rFonts w:hint="cs"/>
+          <w:rtl/>
+        </w:rPr>
+        <w:t xml:space="preserve">במילים אחרות כדי שנוכל להכיר את הפקודות של התוכנה על המערכת להכיר את המיקום של קבצי ההפעלה שלה, ששמורים המשתנה </w:t>
+      </w:r>
+      <w:r>
+        <w:t>path</w:t>
+      </w:r>
+      <w:r>
+        <w:rPr>
+          <w:rFonts w:hint="cs"/>
+          <w:rtl/>
+        </w:rPr>
+        <w:t xml:space="preserve"> .</w:t>
+      </w:r>
+      <w:r>
+        <w:rPr>
+          <w:rtl/>
+        </w:rPr>
+        <w:br/>
+      </w:r>
+      <w:r>
+        <w:rPr>
+          <w:rFonts w:hint="cs"/>
+          <w:rtl/>
+        </w:rPr>
+        <w:t xml:space="preserve"> </w:t>
+      </w:r>
+      <w:r>
+        <w:rPr>
+          <w:rtl/>
+        </w:rPr>
+        <w:br/>
+      </w:r>
+      <w:r>
+        <w:rPr>
+          <w:rFonts w:hint="cs"/>
+          <w:rtl/>
+        </w:rPr>
+        <w:t>נסמן את שני ה-</w:t>
+      </w:r>
+      <w:r>
+        <w:t>checkbox</w:t>
+      </w:r>
+      <w:r>
+        <w:rPr>
+          <w:rFonts w:hint="cs"/>
+          <w:rtl/>
+        </w:rPr>
+        <w:t>, ו</w:t>
+      </w:r>
+      <w:r>
+        <w:rPr>
+          <w:rFonts w:hint="cs"/>
+          <w:rtl/>
+        </w:rPr>
+        <w:t xml:space="preserve">נבחר אחת מהאופציות העליונות (או להשתמש בתיקייה </w:t>
+      </w:r>
+      <w:proofErr w:type="spellStart"/>
+      <w:r>
+        <w:rPr>
+          <w:rFonts w:hint="cs"/>
+          <w:rtl/>
+        </w:rPr>
+        <w:t>הדיפולטיבית</w:t>
+      </w:r>
+      <w:proofErr w:type="spellEnd"/>
+      <w:r>
+        <w:rPr>
+          <w:rFonts w:hint="cs"/>
+          <w:rtl/>
+        </w:rPr>
+        <w:t xml:space="preserve"> או לבחור\ליצור אחת בעצמנו)</w:t>
+      </w:r>
+      <w:r>
+        <w:rPr>
+          <w:rtl/>
+        </w:rPr>
+        <w:br/>
+      </w:r>
+      <w:r>
+        <w:rPr>
+          <w:rFonts w:hint="cs"/>
+          <w:i/>
+          <w:iCs/>
+          <w:color w:val="FF0000"/>
+          <w:rtl/>
+        </w:rPr>
+        <w:t>הערה:</w:t>
+      </w:r>
+      <w:r>
+        <w:rPr>
+          <w:rFonts w:hint="cs"/>
+          <w:rtl/>
+        </w:rPr>
+        <w:t xml:space="preserve"> </w:t>
+      </w:r>
+      <w:r>
+        <w:rPr>
+          <w:rFonts w:hint="cs"/>
+          <w:rtl/>
+        </w:rPr>
+        <w:t>אם לא נסמן את ה</w:t>
+      </w:r>
+      <w:r>
+        <w:t>checkbox</w:t>
+      </w:r>
+      <w:r>
+        <w:rPr>
+          <w:rFonts w:hint="cs"/>
+          <w:rtl/>
+        </w:rPr>
+        <w:t xml:space="preserve"> של ה-</w:t>
+      </w:r>
+      <w:r>
+        <w:t>PATH</w:t>
+      </w:r>
+      <w:r>
+        <w:rPr>
+          <w:rFonts w:hint="cs"/>
+          <w:rtl/>
+        </w:rPr>
+        <w:t xml:space="preserve"> נצטרך להוסיף אותו בעצמנו, פעולה שהיא לא כל</w:t>
+      </w:r>
+      <w:r>
+        <w:rPr>
+          <w:rFonts w:hint="cs"/>
+          <w:rtl/>
+        </w:rPr>
+        <w:t xml:space="preserve"> </w:t>
+      </w:r>
+      <w:r>
+        <w:rPr>
+          <w:rFonts w:hint="cs"/>
+          <w:rtl/>
+        </w:rPr>
+        <w:t>כך נעימה אך ניתנת לביצוע</w:t>
+      </w:r>
+      <w:r>
+        <w:rPr>
+          <w:rFonts w:hint="cs"/>
+          <w:rtl/>
+        </w:rPr>
+        <w:t>, לא נרחיב על כך במסמך זה אך ניתן למצוא עוד פרטים על כך בלינק הבא:</w:t>
+      </w:r>
+    </w:p>
+    <w:p>
+      <w:pPr>
+        <w:bidi w:val="0"/>
+      </w:pPr>
+      <w:hyperlink r:id="rId18" w:history="1">
+        <w:r>
+          <w:rPr>
+            <w:rStyle w:val="Hyperlink"/>
+          </w:rPr>
+          <w:t>https://datatofish.com/add-python-to-windows-path/</w:t>
+        </w:r>
+      </w:hyperlink>
+    </w:p>
+    <w:p>
+      <w:pPr>
+        <w:rPr>
+          <w:rFonts w:hint="cs"/>
+          <w:rtl/>
+        </w:rPr>
+      </w:pPr>
+      <w:r>
+        <w:rPr>
+          <w:rFonts w:hint="cs"/>
+          <w:rtl/>
+        </w:rPr>
+        <w:t>לאחר שסיימנו את ההתקנה נחזור ל</w:t>
+      </w:r>
+      <w:proofErr w:type="spellStart"/>
+      <w:r>
+        <w:t>cmd</w:t>
+      </w:r>
+      <w:proofErr w:type="spellEnd"/>
+      <w:r>
+        <w:rPr>
+          <w:rFonts w:hint="cs"/>
+          <w:rtl/>
+        </w:rPr>
+        <w:t xml:space="preserve"> ונקליד שוב </w:t>
+      </w:r>
+      <w:r>
+        <w:t>'python - - version'</w:t>
+      </w:r>
+      <w:r>
+        <w:rPr>
+          <w:rFonts w:hint="cs"/>
+          <w:rtl/>
+        </w:rPr>
+        <w:t xml:space="preserve"> , הפעם אנחנו אמורים לראות את הגיר</w:t>
+      </w:r>
+      <w:r>
+        <w:rPr>
+          <w:rFonts w:hint="cs"/>
+          <w:rtl/>
+        </w:rPr>
+        <w:t>ס</w:t>
+      </w:r>
+      <w:r>
+        <w:rPr>
+          <w:rFonts w:hint="cs"/>
+          <w:rtl/>
+        </w:rPr>
+        <w:t>ה מופיעה על המסך:</w:t>
+      </w:r>
+      <w:bookmarkStart w:id="0" w:name="_GoBack"/>
+      <w:bookmarkEnd w:id="0"/>
+      <w:r>
+        <w:rPr>
+          <w:rFonts w:hint="cs"/>
+          <w:rtl/>
+        </w:rPr>
+        <w:t xml:space="preserve"> </w:t>
+      </w:r>
+      <w:r>
+        <w:rPr>
+          <w:rtl/>
+        </w:rPr>
+        <w:br/>
+      </w:r>
+      <w:r>
+        <w:rPr>
+          <w:rFonts w:hint="cs"/>
+          <w:noProof/>
+        </w:rPr>
+        <w:drawing>
+          <wp:inline distT="0" distB="0" distL="0" distR="0" wp14:anchorId="2645E7FA" wp14:editId="3C9F2F22">
+            <wp:extent cx="2271975" cy="347597"/>
+            <wp:effectExtent l="0" t="0" r="0" b="0"/>
+            <wp:docPr id="8" name="תמונה 8"/>
+            <wp:cNvGraphicFramePr>
+              <a:graphicFrameLocks xmlns:a="http://schemas.openxmlformats.org/drawingml/2006/main" noChangeAspect="1"/>
+            </wp:cNvGraphicFramePr>
+            <a:graphic xmlns:a="http://schemas.openxmlformats.org/drawingml/2006/main">
+              <a:graphicData uri="http://schemas.openxmlformats.org/drawingml/2006/picture">
+                <pic:pic xmlns:pic="http://schemas.openxmlformats.org/drawingml/2006/picture">
+                  <pic:nvPicPr>
+                    <pic:cNvPr id="0" name="Picture 7"/>
+                    <pic:cNvPicPr>
+                      <a:picLocks noChangeAspect="1" noChangeArrowheads="1"/>
+                    </pic:cNvPicPr>
+                  </pic:nvPicPr>
+                  <pic:blipFill>
+                    <a:blip r:embed="rId19">
+                      <a:extLst>
+                        <a:ext uri="{28A0092B-C50C-407E-A947-70E740481C1C}">
+                          <a14:useLocalDpi xmlns:a14="http://schemas.microsoft.com/office/drawing/2010/main" val="0"/>
+                        </a:ext>
+                      </a:extLst>
+                    </a:blip>
+                    <a:srcRect/>
+                    <a:stretch>
+                      <a:fillRect/>
+                    </a:stretch>
+                  </pic:blipFill>
+                  <pic:spPr bwMode="auto">
+                    <a:xfrm>
+                      <a:off x="0" y="0"/>
+                      <a:ext cx="2272115" cy="347618"/>
+                    </a:xfrm>
+                    <a:prstGeom prst="rect">
+                      <a:avLst/>
+                    </a:prstGeom>
+                    <a:noFill/>
+                    <a:ln>
+                      <a:noFill/>
+                    </a:ln>
+                  </pic:spPr>
+                </pic:pic>
+              </a:graphicData>
+            </a:graphic>
+          </wp:inline>
+        </w:drawing>
+      </w:r>
+      <w:r>
+        <w:rPr>
+          <w:rFonts w:hint="cs"/>
+          <w:rtl/>
+        </w:rPr>
+        <w:br/>
+      </w:r>
+      <w:r>
+        <w:rPr>
+          <w:rtl/>
+        </w:rPr>
+        <w:br/>
+      </w:r>
+      <w:r>
+        <w:rPr>
+          <w:rFonts w:hint="cs"/>
+          <w:rtl/>
+        </w:rPr>
+        <w:t>שלב הבאה יהיה לבדוק אם גם הותקן לנו</w:t>
+      </w:r>
+      <w:r>
+        <w:rPr>
+          <w:rFonts w:hint="cs"/>
+          <w:rtl/>
+        </w:rPr>
+        <w:t xml:space="preserve"> מנהל החבילות (</w:t>
+      </w:r>
+      <w:r>
+        <w:rPr>
+          <w:rFonts w:hint="cs"/>
+          <w:rtl/>
+        </w:rPr>
+        <w:t xml:space="preserve"> ה-</w:t>
+      </w:r>
+      <w:r>
+        <w:t>pip</w:t>
+      </w:r>
+      <w:r>
+        <w:rPr>
+          <w:rFonts w:hint="cs"/>
+          <w:rtl/>
+        </w:rPr>
+        <w:t xml:space="preserve"> </w:t>
+      </w:r>
+      <w:r>
+        <w:rPr>
+          <w:rFonts w:hint="cs"/>
+          <w:rtl/>
+        </w:rPr>
+        <w:t xml:space="preserve">) : </w:t>
+      </w:r>
+      <w:r>
+        <w:rPr>
+          <w:rtl/>
+        </w:rPr>
+        <w:br/>
+      </w:r>
+      <w:r>
+        <w:rPr>
+          <w:rFonts w:hint="cs"/>
+          <w:rtl/>
+        </w:rPr>
+        <w:t xml:space="preserve">נקליד את הפקודה </w:t>
+      </w:r>
+      <w:r>
+        <w:t>'pip - - version'</w:t>
+      </w:r>
+      <w:r>
+        <w:rPr>
+          <w:rFonts w:hint="cs"/>
+          <w:rtl/>
+        </w:rPr>
+        <w:t xml:space="preserve"> ואם הוא הותקן כמו שצריך אנחנו אמורים לראות את הדבר הבא:</w:t>
+      </w:r>
+      <w:r>
+        <w:br/>
+      </w:r>
+      <w:r>
+        <w:br/>
+      </w:r>
+      <w:r>
+        <w:rPr>
+          <w:rFonts w:hint="cs"/>
+          <w:rtl/>
+        </w:rPr>
+        <w:t xml:space="preserve">ברמת העיקרון מנהל החבילות אמור להגיע עם התקנת השפה החל </w:t>
+      </w:r>
+      <w:proofErr w:type="spellStart"/>
+      <w:r>
+        <w:rPr>
+          <w:rFonts w:hint="cs"/>
+          <w:rtl/>
+        </w:rPr>
+        <w:t>מגירסה</w:t>
+      </w:r>
+      <w:proofErr w:type="spellEnd"/>
+      <w:r>
+        <w:rPr>
+          <w:rFonts w:hint="cs"/>
+          <w:rtl/>
+        </w:rPr>
+        <w:t xml:space="preserve"> 3.4 של פייתון, במידה והותקנה גירסה ישנה יותר של פייתון </w:t>
+      </w:r>
+      <w:r>
+        <w:rPr>
+          <w:rFonts w:hint="cs"/>
+          <w:noProof/>
+        </w:rPr>
+        <w:drawing>
+          <wp:anchor distT="0" distB="0" distL="114300" distR="114300" simplePos="0" relativeHeight="251658240" behindDoc="1" locked="0" layoutInCell="1" allowOverlap="1" wp14:anchorId="1967A976" wp14:editId="08E98BDE">
+            <wp:simplePos x="0" y="0"/>
+            <wp:positionH relativeFrom="column">
+              <wp:posOffset>-3175</wp:posOffset>
+            </wp:positionH>
+            <wp:positionV relativeFrom="paragraph">
+              <wp:posOffset>1589405</wp:posOffset>
+            </wp:positionV>
+            <wp:extent cx="6647815" cy="325120"/>
+            <wp:effectExtent l="0" t="0" r="635" b="0"/>
+            <wp:wrapTight wrapText="bothSides">
+              <wp:wrapPolygon edited="0">
+                <wp:start x="0" y="0"/>
+                <wp:lineTo x="0" y="20250"/>
+                <wp:lineTo x="21540" y="20250"/>
+                <wp:lineTo x="21540" y="0"/>
+                <wp:lineTo x="0" y="0"/>
+              </wp:wrapPolygon>
+            </wp:wrapTight>
+            <wp:docPr id="10" name="תמונה 10"/>
+            <wp:cNvGraphicFramePr>
+              <a:graphicFrameLocks xmlns:a="http://schemas.openxmlformats.org/drawingml/2006/main" noChangeAspect="1"/>
+            </wp:cNvGraphicFramePr>
+            <a:graphic xmlns:a="http://schemas.openxmlformats.org/drawingml/2006/main">
+              <a:graphicData uri="http://schemas.openxmlformats.org/drawingml/2006/picture">
+                <pic:pic xmlns:pic="http://schemas.openxmlformats.org/drawingml/2006/picture">
+                  <pic:nvPicPr>
+                    <pic:cNvPr id="0" name="Picture 9"/>
+                    <pic:cNvPicPr>
+                      <a:picLocks noChangeAspect="1" noChangeArrowheads="1"/>
+                    </pic:cNvPicPr>
+                  </pic:nvPicPr>
+                  <pic:blipFill>
+                    <a:blip r:embed="rId20">
+                      <a:extLst>
+                        <a:ext uri="{28A0092B-C50C-407E-A947-70E740481C1C}">
+                          <a14:useLocalDpi xmlns:a14="http://schemas.microsoft.com/office/drawing/2010/main" val="0"/>
+                        </a:ext>
+                      </a:extLst>
+                    </a:blip>
+                    <a:srcRect/>
+                    <a:stretch>
+                      <a:fillRect/>
+                    </a:stretch>
+                  </pic:blipFill>
+                  <pic:spPr bwMode="auto">
+                    <a:xfrm>
+                      <a:off x="0" y="0"/>
+                      <a:ext cx="6647815" cy="325120"/>
+                    </a:xfrm>
+                    <a:prstGeom prst="rect">
+                      <a:avLst/>
+                    </a:prstGeom>
+                    <a:noFill/>
+                    <a:ln>
+                      <a:noFill/>
+                    </a:ln>
+                  </pic:spPr>
+                </pic:pic>
+              </a:graphicData>
+            </a:graphic>
+            <wp14:sizeRelH relativeFrom="page">
+              <wp14:pctWidth>0</wp14:pctWidth>
+            </wp14:sizeRelH>
+            <wp14:sizeRelV relativeFrom="page">
+              <wp14:pctHeight>0</wp14:pctHeight>
+            </wp14:sizeRelV>
+          </wp:anchor>
+        </w:drawing>
+      </w:r>
+      <w:r>
+        <w:rPr>
+          <w:rFonts w:hint="cs"/>
+          <w:rtl/>
+        </w:rPr>
+        <w:t xml:space="preserve">בלי </w:t>
+      </w:r>
+      <w:r>
+        <w:t>pip</w:t>
+      </w:r>
+      <w:r>
+        <w:rPr>
+          <w:rFonts w:hint="cs"/>
+          <w:rtl/>
+        </w:rPr>
+        <w:t xml:space="preserve"> ניתן להתקין אותו </w:t>
+      </w:r>
+      <w:r>
+        <w:rPr>
+          <w:rFonts w:hint="cs"/>
+          <w:rtl/>
+        </w:rPr>
+        <w:t xml:space="preserve">ידנית פרטים בקישור הבא: </w:t>
+      </w:r>
+    </w:p>
+    <w:p>
+      <w:pPr>
+        <w:bidi w:val="0"/>
+        <w:rPr>
+          <w:rFonts w:hint="cs"/>
+          <w:rtl/>
+        </w:rPr>
+      </w:pPr>
+      <w:hyperlink r:id="rId21" w:history="1">
+        <w:r>
+          <w:rPr>
+            <w:rStyle w:val="Hyperlink"/>
+          </w:rPr>
+          <w:t>https://phoenixnap.com/kb/install-pip-windows</w:t>
+        </w:r>
+      </w:hyperlink>
     </w:p>
     <w:p>
       <w:pPr>
         <w:pStyle w:val="af1"/>
         <w:rPr>
           <w:rFonts w:hint="cs"/>
+          <w:rtl/>
+        </w:rPr>
+      </w:pPr>
+      <w:r>
+        <w:rPr>
+          <w:rFonts w:hint="cs"/>
+          <w:rtl/>
+        </w:rPr>
+        <w:lastRenderedPageBreak/>
+        <w:t xml:space="preserve">הורדה והתקנה של פייתון למערכות לינוקס </w:t>
+      </w:r>
+      <w:r>
+        <w:rPr>
+          <w:rtl/>
+        </w:rPr>
+        <w:t>–</w:t>
+      </w:r>
+      <w:r>
+        <w:rPr>
+          <w:rFonts w:hint="cs"/>
+          <w:rtl/>
+        </w:rPr>
+        <w:t xml:space="preserve"> </w:t>
+      </w:r>
+    </w:p>
+    <w:p>
+      <w:pPr>
+        <w:rPr>
+          <w:rFonts w:hint="cs"/>
+          <w:rtl/>
+        </w:rPr>
+      </w:pPr>
+      <w:r>
+        <w:rPr>
+          <w:rFonts w:hint="cs"/>
+          <w:rtl/>
+        </w:rPr>
+        <w:t>כאן יכנס הטקסט</w:t>
+      </w:r>
+      <w:r>
+        <w:rPr>
+          <w:rFonts w:hint="cs"/>
+          <w:rtl/>
+        </w:rPr>
+        <w:t xml:space="preserve">                                       </w:t>
+      </w:r>
+      <w:r>
+        <w:rPr>
+          <w:rFonts w:hint="cs"/>
+          <w:rtl/>
+        </w:rPr>
+        <w:t>.</w:t>
+      </w:r>
+      <w:r>
+        <w:rPr>
+          <w:noProof/>
+        </w:rPr>
+        <w:t xml:space="preserve"> </w:t>
+      </w:r>
+    </w:p>
+    <w:p>
+      <w:pPr>
+        <w:rPr>
+          <w:rFonts w:hint="cs"/>
+          <w:rtl/>
+        </w:rPr>
+      </w:pPr>
+    </w:p>
+    <w:p>
+      <w:pPr>
+        <w:rPr>
+          <w:rFonts w:hint="cs"/>
+          <w:rtl/>
+        </w:rPr>
+      </w:pPr>
+    </w:p>
+    <w:p>
+      <w:pPr>
+        <w:rPr>
           <w:rtl/>
         </w:rPr>
       </w:pPr>
@@ -95,59 +1561,6 @@
       <w:pPr>
         <w:pStyle w:val="af1"/>
         <w:rPr>
-          <w:rFonts w:hint="cs"/>
-          <w:rtl/>
-        </w:rPr>
-      </w:pPr>
-      <w:r>
-        <w:rPr>
-          <w:rFonts w:hint="cs"/>
-          <w:rtl/>
-        </w:rPr>
-        <w:t xml:space="preserve">הורדה והתקנה של פייתון למערכות לינוקס </w:t>
-      </w:r>
-      <w:r>
-        <w:rPr>
-          <w:rtl/>
-        </w:rPr>
-        <w:t>–</w:t>
-      </w:r>
-      <w:r>
-        <w:rPr>
-          <w:rFonts w:hint="cs"/>
-          <w:rtl/>
-        </w:rPr>
-        <w:t xml:space="preserve"> </w:t>
-      </w:r>
-    </w:p>
-    <w:p>
-      <w:pPr>
-        <w:rPr>
-          <w:rFonts w:hint="cs"/>
-          <w:rtl/>
-        </w:rPr>
-      </w:pPr>
-      <w:r>
-        <w:rPr>
-          <w:rFonts w:hint="cs"/>
-          <w:rtl/>
-        </w:rPr>
-        <w:t>כאן יכנס הטקסט.</w:t>
-      </w:r>
-    </w:p>
-    <w:p>
-      <w:pPr>
-        <w:rPr>
-          <w:rFonts w:hint="cs"/>
-          <w:rtl/>
-        </w:rPr>
-      </w:pPr>
-    </w:p>
-    <w:p>
-      <w:pPr>
-        <w:pStyle w:val="af1"/>
-        <w:rPr>
-          <w:rFonts w:hint="cs"/>
           <w:rtl/>
         </w:rPr>
       </w:pPr>
@@ -206,7 +1619,6 @@
     <w:p>
       <w:pPr>
         <w:rPr>
-          <w:rFonts w:hint="cs"/>
           <w:rtl/>
         </w:rPr>
       </w:pPr>
@@ -215,16 +1627,7 @@
           <w:rFonts w:hint="cs"/>
           <w:rtl/>
         </w:rPr>
-        <w:t>כאן יכנס הטקסט.</w:t>
-      </w:r>
-      <w:bookmarkStart w:id="0" w:name="_GoBack"/>
-      <w:bookmarkEnd w:id="0"/>
-      <w:r>
-        <w:rPr>
-          <w:rFonts w:hint="cs"/>
-          <w:rtl/>
-        </w:rPr>
-        <w:t xml:space="preserve"> </w:t>
+        <w:t xml:space="preserve">כאן יכנס הטקסט. </w:t>
       </w:r>
     </w:p>
     <w:p>
@@ -246,8 +1649,8 @@
       </w:r>
     </w:p>
     <w:sectPr>
-      <w:headerReference w:type="default" r:id="rId9"/>
-      <w:footerReference w:type="default" r:id="rId10"/>
+      <w:headerReference w:type="default" r:id="rId22"/>
+      <w:footerReference w:type="default" r:id="rId23"/>
       <w:pgSz w:w="11906" w:h="16838"/>
       <w:pgMar w:top="720" w:right="720" w:bottom="720" w:left="720" w:header="567" w:footer="708" w:gutter="0"/>
       <w:cols w:space="708"/>
@@ -831,7 +2234,7 @@
               <w:rtl/>
               <w:lang w:val="he-IL"/>
             </w:rPr>
-            <w:t>1</w:t>
+            <w:t>2</w:t>
           </w:r>
           <w:r>
             <w:rPr>
@@ -1975,6 +3378,17 @@
       <w:lang w:bidi="en-US"/>
     </w:rPr>
   </w:style>
+  <w:style w:type="character" w:styleId="Hyperlink">
+    <w:name w:val="Hyperlink"/>
+    <w:basedOn w:val="a0"/>
+    <w:uiPriority w:val="99"/>
+    <w:unhideWhenUsed/>
+    <w:rsid w:val="00737195"/>
+    <w:rPr>
+      <w:color w:val="0000FF" w:themeColor="hyperlink"/>
+      <w:u w:val="single"/>
+    </w:rPr>
+  </w:style>
 </w:styles>
 </file>
 
@@ -2979,6 +4393,17 @@
     </w:pPr>
     <w:rPr>
       <w:lang w:bidi="en-US"/>
+    </w:rPr>
+  </w:style>
+  <w:style w:type="character" w:styleId="Hyperlink">
+    <w:name w:val="Hyperlink"/>
+    <w:basedOn w:val="a0"/>
+    <w:uiPriority w:val="99"/>
+    <w:unhideWhenUsed/>
+    <w:rsid w:val="00737195"/>
+    <w:rPr>
+      <w:color w:val="0000FF" w:themeColor="hyperlink"/>
+      <w:u w:val="single"/>
     </w:rPr>
   </w:style>
 </w:styles>
@@ -3274,7 +4699,7 @@
 </file>
 
 <file path=customXml/itemProps1.xml><?xml version="1.0" encoding="utf-8"?>
-<ds:datastoreItem xmlns:ds="http://schemas.openxmlformats.org/officeDocument/2006/customXml" ds:itemID="{840A6515-1986-4B61-B4BC-F062974AA785}">
+<ds:datastoreItem xmlns:ds="http://schemas.openxmlformats.org/officeDocument/2006/customXml" ds:itemID="{BF455F9A-2D8E-4F2C-A64A-6947802DC26A}">
   <ds:schemaRefs>
     <ds:schemaRef ds:uri="http://schemas.openxmlformats.org/officeDocument/2006/bibliography"/>
   </ds:schemaRefs>

</xml_diff>